<commit_message>
Added Techniques Extractor script
Script to extract technique IDs and techniques names

Added Excel dataset from MITRE that contains Techniques, Mitigations and relevant information for Technique label extractor script.
</commit_message>
<xml_diff>
--- a/templates/cleaned_report_template.docx
+++ b/templates/cleaned_report_template.docx
@@ -1,6 +1,6 @@
 
 <file path=word/document.xml><?xml version="1.0" encoding="utf-8"?>
-<w:document xmlns:wpc="http://schemas.microsoft.com/office/word/2010/wordprocessingCanvas" xmlns:cx="http://schemas.microsoft.com/office/drawing/2014/chartex" xmlns:cx1="http://schemas.microsoft.com/office/drawing/2015/9/8/chartex" xmlns:cx2="http://schemas.microsoft.com/office/drawing/2015/10/21/chartex" xmlns:cx3="http://schemas.microsoft.com/office/drawing/2016/5/9/chartex" xmlns:cx4="http://schemas.microsoft.com/office/drawing/2016/5/10/chartex" xmlns:cx5="http://schemas.microsoft.com/office/drawing/2016/5/11/chartex" xmlns:cx6="http://schemas.microsoft.com/office/drawing/2016/5/12/chartex" xmlns:cx7="http://schemas.microsoft.com/office/drawing/2016/5/13/chartex" xmlns:cx8="http://schemas.microsoft.com/office/drawing/2016/5/14/chartex" xmlns:mc="http://schemas.openxmlformats.org/markup-compatibility/2006" xmlns:aink="http://schemas.microsoft.com/office/drawing/2016/ink" xmlns:am3d="http://schemas.microsoft.com/office/drawing/2017/model3d" xmlns:o="urn:schemas-microsoft-com:office:office" xmlns:oel="http://schemas.microsoft.com/office/2019/extlst" xmlns:r="http://schemas.openxmlformats.org/officeDocument/2006/relationships" xmlns:m="http://schemas.openxmlformats.org/officeDocument/2006/math" xmlns:v="urn:schemas-microsoft-com:vml" xmlns:wp14="http://schemas.microsoft.com/office/word/2010/wordprocessingDrawing" xmlns:wp="http://schemas.openxmlformats.org/drawingml/2006/wordprocessingDrawing" xmlns:w10="urn:schemas-microsoft-com:office:word" xmlns:w="http://schemas.openxmlformats.org/wordprocessingml/2006/main" xmlns:w14="http://schemas.microsoft.com/office/word/2010/wordml" xmlns:w15="http://schemas.microsoft.com/office/word/2012/wordml" xmlns:w16cex="http://schemas.microsoft.com/office/word/2018/wordml/cex" xmlns:w16cid="http://schemas.microsoft.com/office/word/2016/wordml/cid" xmlns:w16="http://schemas.microsoft.com/office/word/2018/wordml" xmlns:w16du="http://schemas.microsoft.com/office/word/2023/wordml/word16du" xmlns:w16sdtdh="http://schemas.microsoft.com/office/word/2020/wordml/sdtdatahash" xmlns:w16sdtfl="http://schemas.microsoft.com/office/word/2024/wordml/sdtformatlock" xmlns:w16se="http://schemas.microsoft.com/office/word/2015/wordml/symex" xmlns:wpg="http://schemas.microsoft.com/office/word/2010/wordprocessingGroup" xmlns:wpi="http://schemas.microsoft.com/office/word/2010/wordprocessingInk" xmlns:wne="http://schemas.microsoft.com/office/word/2006/wordml" xmlns:wps="http://schemas.microsoft.com/office/word/2010/wordprocessingShape" mc:Ignorable="w14 w15 w16se w16cid w16 w16cex w16sdtdh w16sdtfl w16du wp14">
+<w:document xmlns:wpc="http://schemas.microsoft.com/office/word/2010/wordprocessingCanvas" xmlns:mc="http://schemas.openxmlformats.org/markup-compatibility/2006" xmlns:o="urn:schemas-microsoft-com:office:office" xmlns:r="http://schemas.openxmlformats.org/officeDocument/2006/relationships" xmlns:m="http://schemas.openxmlformats.org/officeDocument/2006/math" xmlns:v="urn:schemas-microsoft-com:vml" xmlns:wp14="http://schemas.microsoft.com/office/word/2010/wordprocessingDrawing" xmlns:wp="http://schemas.openxmlformats.org/drawingml/2006/wordprocessingDrawing" xmlns:w10="urn:schemas-microsoft-com:office:word" xmlns:w="http://schemas.openxmlformats.org/wordprocessingml/2006/main" xmlns:w14="http://schemas.microsoft.com/office/word/2010/wordml" xmlns:w15="http://schemas.microsoft.com/office/word/2012/wordml" xmlns:wpg="http://schemas.microsoft.com/office/word/2010/wordprocessingGroup" xmlns:wpi="http://schemas.microsoft.com/office/word/2010/wordprocessingInk" xmlns:wne="http://schemas.microsoft.com/office/word/2006/wordml" xmlns:wps="http://schemas.microsoft.com/office/word/2010/wordprocessingShape" mc:Ignorable="w14 w15 wp14">
   <w:body>
     <w:p>
       <w:pPr>
@@ -8,7 +8,10 @@
         <w:jc w:val="center"/>
       </w:pPr>
       <w:r>
-        <w:t>Threat Attribution Report</w:t>
+        <w:t>Adversary</w:t>
+      </w:r>
+      <w:r>
+        <w:t xml:space="preserve"> Attribution Report</w:t>
       </w:r>
     </w:p>
     <w:p>
@@ -25,6 +28,8 @@
       <w:r>
         <w:t>Detected TTPs: [TTP1, TTP2, TTP3]</w:t>
       </w:r>
+      <w:bookmarkStart w:id="0" w:name="_GoBack"/>
+      <w:bookmarkEnd w:id="0"/>
     </w:p>
     <w:p/>
     <w:p>
@@ -46,7 +51,10 @@
         <w:pStyle w:val="Heading2"/>
       </w:pPr>
       <w:r>
-        <w:t>2. Overlap Table</w:t>
+        <w:t xml:space="preserve">2. Overlap </w:t>
+      </w:r>
+      <w:r>
+        <w:t>Table</w:t>
       </w:r>
     </w:p>
     <w:tbl>
@@ -125,7 +133,10 @@
     </w:p>
     <w:p>
       <w:r>
-        <w:t>[Reflections and insights for future readiness.]</w:t>
+        <w:t>[Reflections and insights for future read</w:t>
+      </w:r>
+      <w:r>
+        <w:t>iness.]</w:t>
       </w:r>
     </w:p>
     <w:p/>
@@ -141,7 +152,7 @@
 </file>
 
 <file path=word/endnotes.xml><?xml version="1.0" encoding="utf-8"?>
-<w:endnotes xmlns:wpc="http://schemas.microsoft.com/office/word/2010/wordprocessingCanvas" xmlns:cx="http://schemas.microsoft.com/office/drawing/2014/chartex" xmlns:cx1="http://schemas.microsoft.com/office/drawing/2015/9/8/chartex" xmlns:cx2="http://schemas.microsoft.com/office/drawing/2015/10/21/chartex" xmlns:cx3="http://schemas.microsoft.com/office/drawing/2016/5/9/chartex" xmlns:cx4="http://schemas.microsoft.com/office/drawing/2016/5/10/chartex" xmlns:cx5="http://schemas.microsoft.com/office/drawing/2016/5/11/chartex" xmlns:cx6="http://schemas.microsoft.com/office/drawing/2016/5/12/chartex" xmlns:cx7="http://schemas.microsoft.com/office/drawing/2016/5/13/chartex" xmlns:cx8="http://schemas.microsoft.com/office/drawing/2016/5/14/chartex" xmlns:mc="http://schemas.openxmlformats.org/markup-compatibility/2006" xmlns:aink="http://schemas.microsoft.com/office/drawing/2016/ink" xmlns:am3d="http://schemas.microsoft.com/office/drawing/2017/model3d" xmlns:o="urn:schemas-microsoft-com:office:office" xmlns:oel="http://schemas.microsoft.com/office/2019/extlst" xmlns:r="http://schemas.openxmlformats.org/officeDocument/2006/relationships" xmlns:m="http://schemas.openxmlformats.org/officeDocument/2006/math" xmlns:v="urn:schemas-microsoft-com:vml" xmlns:wp14="http://schemas.microsoft.com/office/word/2010/wordprocessingDrawing" xmlns:wp="http://schemas.openxmlformats.org/drawingml/2006/wordprocessingDrawing" xmlns:w10="urn:schemas-microsoft-com:office:word" xmlns:w="http://schemas.openxmlformats.org/wordprocessingml/2006/main" xmlns:w14="http://schemas.microsoft.com/office/word/2010/wordml" xmlns:w15="http://schemas.microsoft.com/office/word/2012/wordml" xmlns:w16cex="http://schemas.microsoft.com/office/word/2018/wordml/cex" xmlns:w16cid="http://schemas.microsoft.com/office/word/2016/wordml/cid" xmlns:w16="http://schemas.microsoft.com/office/word/2018/wordml" xmlns:w16du="http://schemas.microsoft.com/office/word/2023/wordml/word16du" xmlns:w16sdtdh="http://schemas.microsoft.com/office/word/2020/wordml/sdtdatahash" xmlns:w16sdtfl="http://schemas.microsoft.com/office/word/2024/wordml/sdtformatlock" xmlns:w16se="http://schemas.microsoft.com/office/word/2015/wordml/symex" xmlns:wpg="http://schemas.microsoft.com/office/word/2010/wordprocessingGroup" xmlns:wpi="http://schemas.microsoft.com/office/word/2010/wordprocessingInk" xmlns:wne="http://schemas.microsoft.com/office/word/2006/wordml" xmlns:wps="http://schemas.microsoft.com/office/word/2010/wordprocessingShape" mc:Ignorable="w14 w15 w16se w16cid w16 w16cex w16sdtdh w16sdtfl w16du wp14">
+<w:endnotes xmlns:wpc="http://schemas.microsoft.com/office/word/2010/wordprocessingCanvas" xmlns:mc="http://schemas.openxmlformats.org/markup-compatibility/2006" xmlns:o="urn:schemas-microsoft-com:office:office" xmlns:r="http://schemas.openxmlformats.org/officeDocument/2006/relationships" xmlns:m="http://schemas.openxmlformats.org/officeDocument/2006/math" xmlns:v="urn:schemas-microsoft-com:vml" xmlns:wp14="http://schemas.microsoft.com/office/word/2010/wordprocessingDrawing" xmlns:wp="http://schemas.openxmlformats.org/drawingml/2006/wordprocessingDrawing" xmlns:w10="urn:schemas-microsoft-com:office:word" xmlns:w="http://schemas.openxmlformats.org/wordprocessingml/2006/main" xmlns:w14="http://schemas.microsoft.com/office/word/2010/wordml" xmlns:w15="http://schemas.microsoft.com/office/word/2012/wordml" xmlns:wpg="http://schemas.microsoft.com/office/word/2010/wordprocessingGroup" xmlns:wpi="http://schemas.microsoft.com/office/word/2010/wordprocessingInk" xmlns:wne="http://schemas.microsoft.com/office/word/2006/wordml" xmlns:wps="http://schemas.microsoft.com/office/word/2010/wordprocessingShape" mc:Ignorable="w14 w15 wp14">
   <w:endnote w:type="separator" w:id="-1">
     <w:p>
       <w:pPr>
@@ -166,7 +177,7 @@
 </file>
 
 <file path=word/footer1.xml><?xml version="1.0" encoding="utf-8"?>
-<w:ftr xmlns:wpc="http://schemas.microsoft.com/office/word/2010/wordprocessingCanvas" xmlns:cx="http://schemas.microsoft.com/office/drawing/2014/chartex" xmlns:cx1="http://schemas.microsoft.com/office/drawing/2015/9/8/chartex" xmlns:cx2="http://schemas.microsoft.com/office/drawing/2015/10/21/chartex" xmlns:cx3="http://schemas.microsoft.com/office/drawing/2016/5/9/chartex" xmlns:cx4="http://schemas.microsoft.com/office/drawing/2016/5/10/chartex" xmlns:cx5="http://schemas.microsoft.com/office/drawing/2016/5/11/chartex" xmlns:cx6="http://schemas.microsoft.com/office/drawing/2016/5/12/chartex" xmlns:cx7="http://schemas.microsoft.com/office/drawing/2016/5/13/chartex" xmlns:cx8="http://schemas.microsoft.com/office/drawing/2016/5/14/chartex" xmlns:mc="http://schemas.openxmlformats.org/markup-compatibility/2006" xmlns:aink="http://schemas.microsoft.com/office/drawing/2016/ink" xmlns:am3d="http://schemas.microsoft.com/office/drawing/2017/model3d" xmlns:o="urn:schemas-microsoft-com:office:office" xmlns:oel="http://schemas.microsoft.com/office/2019/extlst" xmlns:r="http://schemas.openxmlformats.org/officeDocument/2006/relationships" xmlns:m="http://schemas.openxmlformats.org/officeDocument/2006/math" xmlns:v="urn:schemas-microsoft-com:vml" xmlns:wp14="http://schemas.microsoft.com/office/word/2010/wordprocessingDrawing" xmlns:wp="http://schemas.openxmlformats.org/drawingml/2006/wordprocessingDrawing" xmlns:w10="urn:schemas-microsoft-com:office:word" xmlns:w="http://schemas.openxmlformats.org/wordprocessingml/2006/main" xmlns:w14="http://schemas.microsoft.com/office/word/2010/wordml" xmlns:w15="http://schemas.microsoft.com/office/word/2012/wordml" xmlns:w16cex="http://schemas.microsoft.com/office/word/2018/wordml/cex" xmlns:w16cid="http://schemas.microsoft.com/office/word/2016/wordml/cid" xmlns:w16="http://schemas.microsoft.com/office/word/2018/wordml" xmlns:w16du="http://schemas.microsoft.com/office/word/2023/wordml/word16du" xmlns:w16sdtdh="http://schemas.microsoft.com/office/word/2020/wordml/sdtdatahash" xmlns:w16sdtfl="http://schemas.microsoft.com/office/word/2024/wordml/sdtformatlock" xmlns:w16se="http://schemas.microsoft.com/office/word/2015/wordml/symex" xmlns:wpg="http://schemas.microsoft.com/office/word/2010/wordprocessingGroup" xmlns:wpi="http://schemas.microsoft.com/office/word/2010/wordprocessingInk" xmlns:wne="http://schemas.microsoft.com/office/word/2006/wordml" xmlns:wps="http://schemas.microsoft.com/office/word/2010/wordprocessingShape" mc:Ignorable="w14 w15 w16se w16cid w16 w16cex w16sdtdh w16sdtfl w16du wp14">
+<w:ftr xmlns:wpc="http://schemas.microsoft.com/office/word/2010/wordprocessingCanvas" xmlns:mc="http://schemas.openxmlformats.org/markup-compatibility/2006" xmlns:o="urn:schemas-microsoft-com:office:office" xmlns:r="http://schemas.openxmlformats.org/officeDocument/2006/relationships" xmlns:m="http://schemas.openxmlformats.org/officeDocument/2006/math" xmlns:v="urn:schemas-microsoft-com:vml" xmlns:wp14="http://schemas.microsoft.com/office/word/2010/wordprocessingDrawing" xmlns:wp="http://schemas.openxmlformats.org/drawingml/2006/wordprocessingDrawing" xmlns:w10="urn:schemas-microsoft-com:office:word" xmlns:w="http://schemas.openxmlformats.org/wordprocessingml/2006/main" xmlns:w14="http://schemas.microsoft.com/office/word/2010/wordml" xmlns:w15="http://schemas.microsoft.com/office/word/2012/wordml" xmlns:wpg="http://schemas.microsoft.com/office/word/2010/wordprocessingGroup" xmlns:wpi="http://schemas.microsoft.com/office/word/2010/wordprocessingInk" xmlns:wne="http://schemas.microsoft.com/office/word/2006/wordml" xmlns:wps="http://schemas.microsoft.com/office/word/2010/wordprocessingShape" mc:Ignorable="w14 w15 wp14">
   <w:p>
     <w:pPr>
       <w:pStyle w:val="Footer"/>
@@ -180,7 +191,7 @@
 </file>
 
 <file path=word/footnotes.xml><?xml version="1.0" encoding="utf-8"?>
-<w:footnotes xmlns:wpc="http://schemas.microsoft.com/office/word/2010/wordprocessingCanvas" xmlns:cx="http://schemas.microsoft.com/office/drawing/2014/chartex" xmlns:cx1="http://schemas.microsoft.com/office/drawing/2015/9/8/chartex" xmlns:cx2="http://schemas.microsoft.com/office/drawing/2015/10/21/chartex" xmlns:cx3="http://schemas.microsoft.com/office/drawing/2016/5/9/chartex" xmlns:cx4="http://schemas.microsoft.com/office/drawing/2016/5/10/chartex" xmlns:cx5="http://schemas.microsoft.com/office/drawing/2016/5/11/chartex" xmlns:cx6="http://schemas.microsoft.com/office/drawing/2016/5/12/chartex" xmlns:cx7="http://schemas.microsoft.com/office/drawing/2016/5/13/chartex" xmlns:cx8="http://schemas.microsoft.com/office/drawing/2016/5/14/chartex" xmlns:mc="http://schemas.openxmlformats.org/markup-compatibility/2006" xmlns:aink="http://schemas.microsoft.com/office/drawing/2016/ink" xmlns:am3d="http://schemas.microsoft.com/office/drawing/2017/model3d" xmlns:o="urn:schemas-microsoft-com:office:office" xmlns:oel="http://schemas.microsoft.com/office/2019/extlst" xmlns:r="http://schemas.openxmlformats.org/officeDocument/2006/relationships" xmlns:m="http://schemas.openxmlformats.org/officeDocument/2006/math" xmlns:v="urn:schemas-microsoft-com:vml" xmlns:wp14="http://schemas.microsoft.com/office/word/2010/wordprocessingDrawing" xmlns:wp="http://schemas.openxmlformats.org/drawingml/2006/wordprocessingDrawing" xmlns:w10="urn:schemas-microsoft-com:office:word" xmlns:w="http://schemas.openxmlformats.org/wordprocessingml/2006/main" xmlns:w14="http://schemas.microsoft.com/office/word/2010/wordml" xmlns:w15="http://schemas.microsoft.com/office/word/2012/wordml" xmlns:w16cex="http://schemas.microsoft.com/office/word/2018/wordml/cex" xmlns:w16cid="http://schemas.microsoft.com/office/word/2016/wordml/cid" xmlns:w16="http://schemas.microsoft.com/office/word/2018/wordml" xmlns:w16du="http://schemas.microsoft.com/office/word/2023/wordml/word16du" xmlns:w16sdtdh="http://schemas.microsoft.com/office/word/2020/wordml/sdtdatahash" xmlns:w16sdtfl="http://schemas.microsoft.com/office/word/2024/wordml/sdtformatlock" xmlns:w16se="http://schemas.microsoft.com/office/word/2015/wordml/symex" xmlns:wpg="http://schemas.microsoft.com/office/word/2010/wordprocessingGroup" xmlns:wpi="http://schemas.microsoft.com/office/word/2010/wordprocessingInk" xmlns:wne="http://schemas.microsoft.com/office/word/2006/wordml" xmlns:wps="http://schemas.microsoft.com/office/word/2010/wordprocessingShape" mc:Ignorable="w14 w15 w16se w16cid w16 w16cex w16sdtdh w16sdtfl w16du wp14">
+<w:footnotes xmlns:wpc="http://schemas.microsoft.com/office/word/2010/wordprocessingCanvas" xmlns:mc="http://schemas.openxmlformats.org/markup-compatibility/2006" xmlns:o="urn:schemas-microsoft-com:office:office" xmlns:r="http://schemas.openxmlformats.org/officeDocument/2006/relationships" xmlns:m="http://schemas.openxmlformats.org/officeDocument/2006/math" xmlns:v="urn:schemas-microsoft-com:vml" xmlns:wp14="http://schemas.microsoft.com/office/word/2010/wordprocessingDrawing" xmlns:wp="http://schemas.openxmlformats.org/drawingml/2006/wordprocessingDrawing" xmlns:w10="urn:schemas-microsoft-com:office:word" xmlns:w="http://schemas.openxmlformats.org/wordprocessingml/2006/main" xmlns:w14="http://schemas.microsoft.com/office/word/2010/wordml" xmlns:w15="http://schemas.microsoft.com/office/word/2012/wordml" xmlns:wpg="http://schemas.microsoft.com/office/word/2010/wordprocessingGroup" xmlns:wpi="http://schemas.microsoft.com/office/word/2010/wordprocessingInk" xmlns:wne="http://schemas.microsoft.com/office/word/2006/wordml" xmlns:wps="http://schemas.microsoft.com/office/word/2010/wordprocessingShape" mc:Ignorable="w14 w15 wp14">
   <w:footnote w:type="separator" w:id="-1">
     <w:p>
       <w:pPr>
@@ -205,7 +216,7 @@
 </file>
 
 <file path=word/numbering.xml><?xml version="1.0" encoding="utf-8"?>
-<w:numbering xmlns:wpc="http://schemas.microsoft.com/office/word/2010/wordprocessingCanvas" xmlns:cx="http://schemas.microsoft.com/office/drawing/2014/chartex" xmlns:cx1="http://schemas.microsoft.com/office/drawing/2015/9/8/chartex" xmlns:cx2="http://schemas.microsoft.com/office/drawing/2015/10/21/chartex" xmlns:cx3="http://schemas.microsoft.com/office/drawing/2016/5/9/chartex" xmlns:cx4="http://schemas.microsoft.com/office/drawing/2016/5/10/chartex" xmlns:cx5="http://schemas.microsoft.com/office/drawing/2016/5/11/chartex" xmlns:cx6="http://schemas.microsoft.com/office/drawing/2016/5/12/chartex" xmlns:cx7="http://schemas.microsoft.com/office/drawing/2016/5/13/chartex" xmlns:cx8="http://schemas.microsoft.com/office/drawing/2016/5/14/chartex" xmlns:mc="http://schemas.openxmlformats.org/markup-compatibility/2006" xmlns:aink="http://schemas.microsoft.com/office/drawing/2016/ink" xmlns:am3d="http://schemas.microsoft.com/office/drawing/2017/model3d" xmlns:o="urn:schemas-microsoft-com:office:office" xmlns:oel="http://schemas.microsoft.com/office/2019/extlst" xmlns:r="http://schemas.openxmlformats.org/officeDocument/2006/relationships" xmlns:m="http://schemas.openxmlformats.org/officeDocument/2006/math" xmlns:v="urn:schemas-microsoft-com:vml" xmlns:wp14="http://schemas.microsoft.com/office/word/2010/wordprocessingDrawing" xmlns:wp="http://schemas.openxmlformats.org/drawingml/2006/wordprocessingDrawing" xmlns:w10="urn:schemas-microsoft-com:office:word" xmlns:w="http://schemas.openxmlformats.org/wordprocessingml/2006/main" xmlns:w14="http://schemas.microsoft.com/office/word/2010/wordml" xmlns:w15="http://schemas.microsoft.com/office/word/2012/wordml" xmlns:w16cex="http://schemas.microsoft.com/office/word/2018/wordml/cex" xmlns:w16cid="http://schemas.microsoft.com/office/word/2016/wordml/cid" xmlns:w16="http://schemas.microsoft.com/office/word/2018/wordml" xmlns:w16du="http://schemas.microsoft.com/office/word/2023/wordml/word16du" xmlns:w16sdtdh="http://schemas.microsoft.com/office/word/2020/wordml/sdtdatahash" xmlns:w16sdtfl="http://schemas.microsoft.com/office/word/2024/wordml/sdtformatlock" xmlns:w16se="http://schemas.microsoft.com/office/word/2015/wordml/symex" xmlns:wpg="http://schemas.microsoft.com/office/word/2010/wordprocessingGroup" xmlns:wpi="http://schemas.microsoft.com/office/word/2010/wordprocessingInk" xmlns:wne="http://schemas.microsoft.com/office/word/2006/wordml" xmlns:wps="http://schemas.microsoft.com/office/word/2010/wordprocessingShape" mc:Ignorable="w14 w15 w16se w16cid w16 w16cex w16sdtdh w16sdtfl w16du wp14">
+<w:numbering xmlns:wpc="http://schemas.microsoft.com/office/word/2010/wordprocessingCanvas" xmlns:mc="http://schemas.openxmlformats.org/markup-compatibility/2006" xmlns:o="urn:schemas-microsoft-com:office:office" xmlns:r="http://schemas.openxmlformats.org/officeDocument/2006/relationships" xmlns:m="http://schemas.openxmlformats.org/officeDocument/2006/math" xmlns:v="urn:schemas-microsoft-com:vml" xmlns:wp14="http://schemas.microsoft.com/office/word/2010/wordprocessingDrawing" xmlns:wp="http://schemas.openxmlformats.org/drawingml/2006/wordprocessingDrawing" xmlns:w10="urn:schemas-microsoft-com:office:word" xmlns:w="http://schemas.openxmlformats.org/wordprocessingml/2006/main" xmlns:w14="http://schemas.microsoft.com/office/word/2010/wordml" xmlns:w15="http://schemas.microsoft.com/office/word/2012/wordml" xmlns:wpg="http://schemas.microsoft.com/office/word/2010/wordprocessingGroup" xmlns:wpi="http://schemas.microsoft.com/office/word/2010/wordprocessingInk" xmlns:wne="http://schemas.microsoft.com/office/word/2006/wordml" xmlns:wps="http://schemas.microsoft.com/office/word/2010/wordprocessingShape" mc:Ignorable="w14 w15 wp14">
   <w:abstractNum w:abstractNumId="0" w15:restartNumberingAfterBreak="0">
     <w:nsid w:val="FFFFFF7C"/>
     <w:multiLevelType w:val="singleLevel"/>
@@ -377,38 +388,38 @@
       </w:rPr>
     </w:lvl>
   </w:abstractNum>
-  <w:num w:numId="1" w16cid:durableId="1330670185">
+  <w:num w:numId="1">
     <w:abstractNumId w:val="8"/>
   </w:num>
-  <w:num w:numId="2" w16cid:durableId="74012208">
+  <w:num w:numId="2">
     <w:abstractNumId w:val="6"/>
   </w:num>
-  <w:num w:numId="3" w16cid:durableId="2126733758">
+  <w:num w:numId="3">
     <w:abstractNumId w:val="5"/>
   </w:num>
-  <w:num w:numId="4" w16cid:durableId="1797134728">
+  <w:num w:numId="4">
     <w:abstractNumId w:val="4"/>
   </w:num>
-  <w:num w:numId="5" w16cid:durableId="1238128961">
+  <w:num w:numId="5">
     <w:abstractNumId w:val="7"/>
   </w:num>
-  <w:num w:numId="6" w16cid:durableId="312680697">
+  <w:num w:numId="6">
     <w:abstractNumId w:val="3"/>
   </w:num>
-  <w:num w:numId="7" w16cid:durableId="559288985">
+  <w:num w:numId="7">
     <w:abstractNumId w:val="2"/>
   </w:num>
-  <w:num w:numId="8" w16cid:durableId="939146199">
+  <w:num w:numId="8">
     <w:abstractNumId w:val="1"/>
   </w:num>
-  <w:num w:numId="9" w16cid:durableId="1216158436">
+  <w:num w:numId="9">
     <w:abstractNumId w:val="0"/>
   </w:num>
 </w:numbering>
 </file>
 
 <file path=word/styles.xml><?xml version="1.0" encoding="utf-8"?>
-<w:styles xmlns:mc="http://schemas.openxmlformats.org/markup-compatibility/2006" xmlns:r="http://schemas.openxmlformats.org/officeDocument/2006/relationships" xmlns:w="http://schemas.openxmlformats.org/wordprocessingml/2006/main" xmlns:w14="http://schemas.microsoft.com/office/word/2010/wordml" xmlns:w15="http://schemas.microsoft.com/office/word/2012/wordml" xmlns:w16cex="http://schemas.microsoft.com/office/word/2018/wordml/cex" xmlns:w16cid="http://schemas.microsoft.com/office/word/2016/wordml/cid" xmlns:w16="http://schemas.microsoft.com/office/word/2018/wordml" xmlns:w16du="http://schemas.microsoft.com/office/word/2023/wordml/word16du" xmlns:w16sdtdh="http://schemas.microsoft.com/office/word/2020/wordml/sdtdatahash" xmlns:w16sdtfl="http://schemas.microsoft.com/office/word/2024/wordml/sdtformatlock" xmlns:w16se="http://schemas.microsoft.com/office/word/2015/wordml/symex" mc:Ignorable="w14 w15 w16se w16cid w16 w16cex w16sdtdh w16sdtfl w16du">
+<w:styles xmlns:mc="http://schemas.openxmlformats.org/markup-compatibility/2006" xmlns:r="http://schemas.openxmlformats.org/officeDocument/2006/relationships" xmlns:w="http://schemas.openxmlformats.org/wordprocessingml/2006/main" xmlns:w14="http://schemas.microsoft.com/office/word/2010/wordml" xmlns:w15="http://schemas.microsoft.com/office/word/2012/wordml" mc:Ignorable="w14 w15">
   <w:docDefaults>
     <w:rPrDefault>
       <w:rPr>
@@ -424,7 +435,7 @@
       </w:pPr>
     </w:pPrDefault>
   </w:docDefaults>
-  <w:latentStyles w:defLockedState="0" w:defUIPriority="99" w:defSemiHidden="0" w:defUnhideWhenUsed="0" w:defQFormat="0" w:count="376">
+  <w:latentStyles w:defLockedState="0" w:defUIPriority="99" w:defSemiHidden="0" w:defUnhideWhenUsed="0" w:defQFormat="0" w:count="371">
     <w:lsdException w:name="Normal" w:uiPriority="0" w:qFormat="1"/>
     <w:lsdException w:name="heading 1" w:uiPriority="9" w:qFormat="1"/>
     <w:lsdException w:name="heading 2" w:semiHidden="1" w:uiPriority="9" w:unhideWhenUsed="1" w:qFormat="1"/>
@@ -787,11 +798,6 @@
     <w:lsdException w:name="List Table 5 Dark Accent 6" w:uiPriority="50"/>
     <w:lsdException w:name="List Table 6 Colorful Accent 6" w:uiPriority="51"/>
     <w:lsdException w:name="List Table 7 Colorful Accent 6" w:uiPriority="52"/>
-    <w:lsdException w:name="Mention" w:semiHidden="1" w:unhideWhenUsed="1"/>
-    <w:lsdException w:name="Smart Hyperlink" w:semiHidden="1" w:unhideWhenUsed="1"/>
-    <w:lsdException w:name="Hashtag" w:semiHidden="1" w:unhideWhenUsed="1"/>
-    <w:lsdException w:name="Unresolved Mention" w:semiHidden="1" w:unhideWhenUsed="1"/>
-    <w:lsdException w:name="Smart Link" w:semiHidden="1" w:unhideWhenUsed="1"/>
   </w:latentStyles>
   <w:style w:type="paragraph" w:default="1" w:styleId="Normal">
     <w:name w:val="Normal"/>
@@ -12118,7 +12124,7 @@
 </file>
 
 <file path=customXml/itemProps1.xml><?xml version="1.0" encoding="utf-8"?>
-<ds:datastoreItem xmlns:ds="http://schemas.openxmlformats.org/officeDocument/2006/customXml" ds:itemID="{EF278816-EC6F-A645-907D-7F25AECB1D4A}">
+<ds:datastoreItem xmlns:ds="http://schemas.openxmlformats.org/officeDocument/2006/customXml" ds:itemID="{6A8E3720-EC8C-47F5-ADBA-27CA625E561B}">
   <ds:schemaRefs>
     <ds:schemaRef ds:uri="http://schemas.openxmlformats.org/officeDocument/2006/bibliography"/>
   </ds:schemaRefs>

</xml_diff>